<commit_message>
chg: Updated VID Intrep Live Fire Ex
</commit_message>
<xml_diff>
--- a/INTELLIGENCE/VID/01 WIP/OPAR VID INTREP Live Fire Exercise.docx
+++ b/INTELLIGENCE/VID/01 WIP/OPAR VID INTREP Live Fire Exercise.docx
@@ -177,7 +177,7 @@
       <w:r>
         <w:rPr>
           <w:rFonts w:eastAsia="Times New Roman"/>
-          <w:lang w:val="en-US"/>
+          <w:noProof/>
         </w:rPr>
         <w:drawing>
           <wp:inline distT="0" distB="0" distL="0" distR="0">
@@ -267,15 +267,29 @@
         </w:rPr>
         <w:t>VID have credible reporting about a planning Russian and Chinese live fire exercise outside the coast of Lebanon and toward Lebanese ground targets on D9 somewhere in the timeframe 1920Z-1950Z (1720G-1750G).</w:t>
       </w:r>
-    </w:p>
-    <w:p>
-      <w:pPr>
-        <w:pStyle w:val="Ingenmellomrom"/>
+      <w:r>
         <w:rPr>
           <w:rFonts w:eastAsia="Times New Roman"/>
           <w:lang w:val="en-US"/>
         </w:rPr>
-      </w:pPr>
+        <w:t xml:space="preserve"> Lebanon </w:t>
+      </w:r>
+      <w:proofErr w:type="gramStart"/>
+      <w:r>
+        <w:rPr>
+          <w:rFonts w:eastAsia="Times New Roman"/>
+          <w:lang w:val="en-US"/>
+        </w:rPr>
+        <w:t>have</w:t>
+      </w:r>
+      <w:proofErr w:type="gramEnd"/>
+      <w:r>
+        <w:rPr>
+          <w:rFonts w:eastAsia="Times New Roman"/>
+          <w:lang w:val="en-US"/>
+        </w:rPr>
+        <w:t xml:space="preserve"> published a NOTAM with a danger area as shown in the map below (marked in red). </w:t>
+      </w:r>
     </w:p>
     <w:p>
       <w:pPr>
@@ -415,15 +429,6 @@
     </w:p>
     <w:p>
       <w:pPr>
-        <w:pStyle w:val="Ingenmellomrom"/>
-        <w:rPr>
-          <w:rFonts w:eastAsia="Times New Roman"/>
-          <w:lang w:val="en-US"/>
-        </w:rPr>
-      </w:pPr>
-    </w:p>
-    <w:p>
-      <w:pPr>
         <w:pStyle w:val="Overskrift3"/>
         <w:rPr>
           <w:rFonts w:eastAsia="Times New Roman"/>
@@ -453,8 +458,8 @@
         </w:rPr>
         <w:drawing>
           <wp:inline distT="0" distB="0" distL="0" distR="0">
-            <wp:extent cx="5760720" cy="3463476"/>
-            <wp:effectExtent l="19050" t="0" r="0" b="0"/>
+            <wp:extent cx="5153025" cy="3100332"/>
+            <wp:effectExtent l="19050" t="0" r="9525" b="0"/>
             <wp:docPr id="2" name="Bilde 1"/>
             <wp:cNvGraphicFramePr>
               <a:graphicFrameLocks xmlns:a="http://schemas.openxmlformats.org/drawingml/2006/main" noChangeAspect="1"/>
@@ -478,7 +483,7 @@
                   <pic:spPr bwMode="auto">
                     <a:xfrm>
                       <a:off x="0" y="0"/>
-                      <a:ext cx="5762625" cy="3467100"/>
+                      <a:ext cx="5153025" cy="3100332"/>
                     </a:xfrm>
                     <a:prstGeom prst="rect">
                       <a:avLst/>
@@ -666,6 +671,12 @@
         </w:rPr>
         <w:t xml:space="preserve"> air assault landing.</w:t>
       </w:r>
+      <w:r>
+        <w:rPr>
+          <w:lang w:val="en-US"/>
+        </w:rPr>
+        <w:t xml:space="preserve"> </w:t>
+      </w:r>
     </w:p>
     <w:p>
       <w:pPr>
@@ -709,9 +720,57 @@
         <w:t xml:space="preserve"> </w:t>
       </w:r>
     </w:p>
+    <w:p>
+      <w:pPr>
+        <w:pStyle w:val="Ingenmellomrom"/>
+        <w:rPr>
+          <w:lang w:val="en-US"/>
+        </w:rPr>
+      </w:pPr>
+    </w:p>
+    <w:p>
+      <w:pPr>
+        <w:pStyle w:val="Ingenmellomrom"/>
+        <w:rPr>
+          <w:lang w:val="en-US"/>
+        </w:rPr>
+      </w:pPr>
+      <w:proofErr w:type="spellStart"/>
+      <w:r>
+        <w:rPr>
+          <w:lang w:val="en-US"/>
+        </w:rPr>
+        <w:t>Attachement</w:t>
+      </w:r>
+      <w:proofErr w:type="spellEnd"/>
+      <w:r>
+        <w:rPr>
+          <w:lang w:val="en-US"/>
+        </w:rPr>
+        <w:t xml:space="preserve">: </w:t>
+      </w:r>
+      <w:hyperlink r:id="rId11" w:history="1">
+        <w:proofErr w:type="spellStart"/>
+        <w:r>
+          <w:rPr>
+            <w:rStyle w:val="Hyperkobling"/>
+            <w:lang w:val="en-US"/>
+          </w:rPr>
+          <w:t>CombatFlite</w:t>
+        </w:r>
+        <w:proofErr w:type="spellEnd"/>
+        <w:r>
+          <w:rPr>
+            <w:rStyle w:val="Hyperkobling"/>
+            <w:lang w:val="en-US"/>
+          </w:rPr>
+          <w:t xml:space="preserve"> file with TGT area and danger area.</w:t>
+        </w:r>
+      </w:hyperlink>
+    </w:p>
     <w:sectPr>
-      <w:headerReference w:type="default" r:id="rId11"/>
-      <w:footerReference w:type="default" r:id="rId12"/>
+      <w:headerReference w:type="default" r:id="rId12"/>
+      <w:footerReference w:type="default" r:id="rId13"/>
       <w:pgSz w:w="11906" w:h="16838"/>
       <w:pgMar w:top="1417" w:right="1417" w:bottom="1417" w:left="1417" w:header="708" w:footer="708" w:gutter="0"/>
       <w:cols w:space="708"/>
@@ -5694,7 +5753,7 @@
 </file>
 
 <file path=customXml/itemProps1.xml><?xml version="1.0" encoding="utf-8"?>
-<ds:datastoreItem xmlns:ds="http://schemas.openxmlformats.org/officeDocument/2006/customXml" ds:itemID="{87CDBA8A-CD83-42EB-8C67-2CE4B37687B4}">
+<ds:datastoreItem xmlns:ds="http://schemas.openxmlformats.org/officeDocument/2006/customXml" ds:itemID="{F82ED97B-58E2-46B6-93A2-2810B8C86D7D}">
   <ds:schemaRefs>
     <ds:schemaRef ds:uri="http://schemas.openxmlformats.org/officeDocument/2006/bibliography"/>
   </ds:schemaRefs>

</xml_diff>